<commit_message>
fix bugs in q2
</commit_message>
<xml_diff>
--- a/David_unit3_test/Unit Test #3 - IGME-206.docx
+++ b/David_unit3_test/Unit Test #3 - IGME-206.docx
@@ -969,9 +969,31 @@
         <w:spacing w:before="130"/>
         <w:ind w:firstLine="0"/>
         <w:rPr>
-          <w:sz w:val="23"/>
-        </w:rPr>
-      </w:pPr>
+          <w:color w:val="FF0000"/>
+          <w:sz w:val="23"/>
+        </w:rPr>
+      </w:pPr>
+      <w:r>
+        <w:rPr>
+          <w:color w:val="FF0000"/>
+          <w:sz w:val="23"/>
+        </w:rPr>
+        <w:t>The codes are in exercise 1</w:t>
+      </w:r>
+      <w:r>
+        <w:rPr>
+          <w:color w:val="FF0000"/>
+          <w:sz w:val="23"/>
+        </w:rPr>
+        <w:t xml:space="preserve"> (button 4)</w:t>
+      </w:r>
+      <w:r>
+        <w:rPr>
+          <w:color w:val="FF0000"/>
+          <w:sz w:val="23"/>
+        </w:rPr>
+        <w:t xml:space="preserve">. </w:t>
+      </w:r>
     </w:p>
     <w:p>
       <w:pPr>
@@ -1173,7 +1195,26 @@
         <w:t xml:space="preserve">, 34 are </w:t>
       </w:r>
       <w:r>
-        <w:t xml:space="preserve">outlined on the right side of the following image. This magic square first appeared in an engraving by Albrecht Durer in 1514: </w:t>
+        <w:t>outlined on the right side of the following image. This magic square first appeared in an engravin</w:t>
+      </w:r>
+      <w:r>
+        <w:t>2</w:t>
+      </w:r>
+    </w:p>
+    <w:p>
+      <w:pPr>
+        <w:pStyle w:val="ListParagraph"/>
+        <w:numPr>
+          <w:ilvl w:val="0"/>
+          <w:numId w:val="4"/>
+        </w:numPr>
+        <w:tabs>
+          <w:tab w:val="left" w:pos="902"/>
+        </w:tabs>
+        <w:spacing w:before="27" w:line="263" w:lineRule="exact"/>
+      </w:pPr>
+      <w:r>
+        <w:t xml:space="preserve">g by Albrecht Durer in 1514: </w:t>
       </w:r>
       <w:hyperlink r:id="rId24" w:history="1">
         <w:r>

</xml_diff>